<commit_message>
direct-to-dev LATS fix french template
</commit_message>
<xml_diff>
--- a/ebegu-server/src/main/resources/vorlagenLastenausgleichTagesschulen/2021 Modèle Décisions EJC kiBon.docx
+++ b/ebegu-server/src/main/resources/vorlagenLastenausgleichTagesschulen/2021 Modèle Décisions EJC kiBon.docx
@@ -507,10 +507,15 @@
               <w:t xml:space="preserve"> </w:t>
             </w:r>
             <w:r>
-              <w:rPr>
-                <w:highlight w:val="yellow"/>
-              </w:rPr>
-              <w:t>2019.ERZ.4908</w:t>
+              <w:t>{</w:t>
+            </w:r>
+            <w:proofErr w:type="spellStart"/>
+            <w:r>
+              <w:t>fallNummer</w:t>
+            </w:r>
+            <w:proofErr w:type="spellEnd"/>
+            <w:r>
+              <w:t>}</w:t>
             </w:r>
           </w:p>
         </w:tc>
@@ -9643,10 +9648,10 @@
   </w:font>
   <w:font w:name="HelveticaNeueLT Com 55 Roman">
     <w:altName w:val="Arial"/>
-    <w:charset w:val="00"/>
+    <w:charset w:val="4D"/>
     <w:family w:val="swiss"/>
     <w:pitch w:val="variable"/>
-    <w:sig w:usb0="8000008F" w:usb1="10002042" w:usb2="00000000" w:usb3="00000000" w:csb0="0000009B" w:csb1="00000000"/>
+    <w:sig w:usb0="8000000F" w:usb1="10002042" w:usb2="00000000" w:usb3="00000000" w:csb0="0000009B" w:csb1="00000000"/>
   </w:font>
   <w:font w:name="Arial">
     <w:panose1 w:val="020B0604020202020204"/>
@@ -9755,6 +9760,7 @@
     <w:rsid w:val="001658A7"/>
     <w:rsid w:val="00A94FB4"/>
     <w:rsid w:val="00D32099"/>
+    <w:rsid w:val="00DE3BAA"/>
     <w:rsid w:val="00FE0306"/>
     <w:rsid w:val="00FE5260"/>
   </w:rsids>
@@ -10499,12 +10505,14 @@
 </file>
 
 <file path=customXml/item1.xml><?xml version="1.0" encoding="utf-8"?>
-<p:properties xmlns:p="http://schemas.microsoft.com/office/2006/metadata/properties" xmlns:xsi="http://www.w3.org/2001/XMLSchema-instance" xmlns:pc="http://schemas.microsoft.com/office/infopath/2007/PartnerControls">
-  <documentManagement/>
-</p:properties>
+<officeatwork xmlns="http://schemas.officeatwork.com/Document">eNp7v3u/jUt+cmlual6JnU1wfk5pSWZ+nmeKnY0+MscnMS+9NDE91c7E0MDCRh/OtQnLTC0HqoVQAUCh4NSc1GSgUfooHLgVAFPAKLA=</officeatwork>
 </file>
 
 <file path=customXml/item2.xml><?xml version="1.0" encoding="utf-8"?>
+<b:Sources xmlns:b="http://schemas.openxmlformats.org/officeDocument/2006/bibliography" xmlns="http://schemas.openxmlformats.org/officeDocument/2006/bibliography" SelectedStyle="\APASixthEditionOfficeOnline.xsl" StyleName="APA" Version="6"/>
+</file>
+
+<file path=customXml/item3.xml><?xml version="1.0" encoding="utf-8"?>
 <ct:contentTypeSchema xmlns:ct="http://schemas.microsoft.com/office/2006/metadata/contentType" xmlns:ma="http://schemas.microsoft.com/office/2006/metadata/properties/metaAttributes" ct:_="" ma:_="" ma:contentTypeName="Dokument" ma:contentTypeID="0x010100711209C60F5007419C092DB1F82A4795" ma:contentTypeVersion="9" ma:contentTypeDescription="Ein neues Dokument erstellen." ma:contentTypeScope="" ma:versionID="ddb10cc1903f988a2bdc77454b9dc4c6">
   <xsd:schema xmlns:xsd="http://www.w3.org/2001/XMLSchema" xmlns:xs="http://www.w3.org/2001/XMLSchema" xmlns:p="http://schemas.microsoft.com/office/2006/metadata/properties" xmlns:ns2="d53bc33c-7e51-42d1-8a72-72bcbf7ea968" xmlns:ns3="55df0d9a-b115-40a4-96c1-9261dc1f94e8" targetNamespace="http://schemas.microsoft.com/office/2006/metadata/properties" ma:root="true" ma:fieldsID="0c657c3bfd70ec264372646d204a4f2b" ns2:_="" ns3:_="">
     <xsd:import namespace="d53bc33c-7e51-42d1-8a72-72bcbf7ea968"/>
@@ -10701,15 +10709,17 @@
 </ct:contentTypeSchema>
 </file>
 
-<file path=customXml/item3.xml><?xml version="1.0" encoding="utf-8"?>
-<officeatwork xmlns="http://schemas.officeatwork.com/Document">eNp7v3u/jUt+cmlual6JnU1wfk5pSWZ+nmeKnY0+MscnMS+9NDE91c7E0MDCRh/OtQnLTC0HqoVQAUCh4NSc1GSgUfooHLgVAFPAKLA=</officeatwork>
-</file>
-
 <file path=customXml/item4.xml><?xml version="1.0" encoding="utf-8"?>
-<officeatwork xmlns="http://schemas.officeatwork.com/MasterProperties">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</officeatwork>
+<p:properties xmlns:p="http://schemas.microsoft.com/office/2006/metadata/properties" xmlns:xsi="http://www.w3.org/2001/XMLSchema-instance" xmlns:pc="http://schemas.microsoft.com/office/infopath/2007/PartnerControls">
+  <documentManagement/>
+</p:properties>
 </file>
 
 <file path=customXml/item5.xml><?xml version="1.0" encoding="utf-8"?>
+<officeatwork xmlns="http://schemas.officeatwork.com/Media"/>
+</file>
+
+<file path=customXml/item6.xml><?xml version="1.0" encoding="utf-8"?>
 <officeatwork xmlns="http://schemas.officeatwork.com/CustomXMLPart">
   <SenderBlock>Direction de l'instruction publique et de la culture
 Office de l'école obligatoire et du conseil
@@ -10749,19 +10759,11 @@
 </officeatwork>
 </file>
 
-<file path=customXml/item6.xml><?xml version="1.0" encoding="utf-8"?>
-<officeatwork xmlns="http://schemas.officeatwork.com/Media"/>
-</file>
-
 <file path=customXml/item7.xml><?xml version="1.0" encoding="utf-8"?>
-<b:Sources xmlns:b="http://schemas.openxmlformats.org/officeDocument/2006/bibliography" xmlns="http://schemas.openxmlformats.org/officeDocument/2006/bibliography" SelectedStyle="\APASixthEditionOfficeOnline.xsl" StyleName="APA" Version="6"/>
+<officeatwork xmlns="http://schemas.officeatwork.com/MasterProperties">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</officeatwork>
 </file>
 
 <file path=customXml/item8.xml><?xml version="1.0" encoding="utf-8"?>
-<officeatwork xmlns="http://schemas.officeatwork.com/Formulas">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</officeatwork>
-</file>
-
-<file path=customXml/item9.xml><?xml version="1.0" encoding="utf-8"?>
 <?mso-contentType ?>
 <FormTemplates xmlns="http://schemas.microsoft.com/sharepoint/v3/contenttype/forms">
   <Display>DocumentLibraryForm</Display>
@@ -10770,16 +10772,27 @@
 </FormTemplates>
 </file>
 
+<file path=customXml/item9.xml><?xml version="1.0" encoding="utf-8"?>
+<officeatwork xmlns="http://schemas.officeatwork.com/Formulas">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</officeatwork>
+</file>
+
 <file path=customXml/itemProps1.xml><?xml version="1.0" encoding="utf-8"?>
-<ds:datastoreItem xmlns:ds="http://schemas.openxmlformats.org/officeDocument/2006/customXml" ds:itemID="{9E1AED11-14A7-4F08-B726-FFF6415B47EB}">
+<ds:datastoreItem xmlns:ds="http://schemas.openxmlformats.org/officeDocument/2006/customXml" ds:itemID="{1E773B62-740F-4D1C-9EB4-58693C2AD6F3}">
   <ds:schemaRefs>
-    <ds:schemaRef ds:uri="http://schemas.microsoft.com/office/2006/metadata/properties"/>
-    <ds:schemaRef ds:uri="http://schemas.microsoft.com/office/infopath/2007/PartnerControls"/>
+    <ds:schemaRef ds:uri="http://schemas.officeatwork.com/Document"/>
   </ds:schemaRefs>
 </ds:datastoreItem>
 </file>
 
 <file path=customXml/itemProps2.xml><?xml version="1.0" encoding="utf-8"?>
+<ds:datastoreItem xmlns:ds="http://schemas.openxmlformats.org/officeDocument/2006/customXml" ds:itemID="{8FCB45A7-61AD-4136-9AB4-514A565B6104}">
+  <ds:schemaRefs>
+    <ds:schemaRef ds:uri="http://schemas.openxmlformats.org/officeDocument/2006/bibliography"/>
+  </ds:schemaRefs>
+</ds:datastoreItem>
+</file>
+
+<file path=customXml/itemProps3.xml><?xml version="1.0" encoding="utf-8"?>
 <ds:datastoreItem xmlns:ds="http://schemas.openxmlformats.org/officeDocument/2006/customXml" ds:itemID="{EFD0A3DC-ACFD-4498-A43D-404FB2D6E496}">
   <ds:schemaRefs>
     <ds:schemaRef ds:uri="http://schemas.microsoft.com/office/2006/metadata/contentType"/>
@@ -10798,15 +10811,32 @@
 </ds:datastoreItem>
 </file>
 
-<file path=customXml/itemProps3.xml><?xml version="1.0" encoding="utf-8"?>
-<ds:datastoreItem xmlns:ds="http://schemas.openxmlformats.org/officeDocument/2006/customXml" ds:itemID="{1E773B62-740F-4D1C-9EB4-58693C2AD6F3}">
+<file path=customXml/itemProps4.xml><?xml version="1.0" encoding="utf-8"?>
+<ds:datastoreItem xmlns:ds="http://schemas.openxmlformats.org/officeDocument/2006/customXml" ds:itemID="{9E1AED11-14A7-4F08-B726-FFF6415B47EB}">
   <ds:schemaRefs>
-    <ds:schemaRef ds:uri="http://schemas.officeatwork.com/Document"/>
+    <ds:schemaRef ds:uri="http://schemas.microsoft.com/office/2006/metadata/properties"/>
+    <ds:schemaRef ds:uri="http://schemas.microsoft.com/office/infopath/2007/PartnerControls"/>
   </ds:schemaRefs>
 </ds:datastoreItem>
 </file>
 
-<file path=customXml/itemProps4.xml><?xml version="1.0" encoding="utf-8"?>
+<file path=customXml/itemProps5.xml><?xml version="1.0" encoding="utf-8"?>
+<ds:datastoreItem xmlns:ds="http://schemas.openxmlformats.org/officeDocument/2006/customXml" ds:itemID="{266ABE55-E049-409F-9CBD-15A8924B0F65}">
+  <ds:schemaRefs>
+    <ds:schemaRef ds:uri="http://schemas.officeatwork.com/Media"/>
+  </ds:schemaRefs>
+</ds:datastoreItem>
+</file>
+
+<file path=customXml/itemProps6.xml><?xml version="1.0" encoding="utf-8"?>
+<ds:datastoreItem xmlns:ds="http://schemas.openxmlformats.org/officeDocument/2006/customXml" ds:itemID="{C9EF7656-0210-462C-829B-A9AFE99E1459}">
+  <ds:schemaRefs>
+    <ds:schemaRef ds:uri="http://schemas.officeatwork.com/CustomXMLPart"/>
+  </ds:schemaRefs>
+</ds:datastoreItem>
+</file>
+
+<file path=customXml/itemProps7.xml><?xml version="1.0" encoding="utf-8"?>
 <ds:datastoreItem xmlns:ds="http://schemas.openxmlformats.org/officeDocument/2006/customXml" ds:itemID="{92F99DF6-F282-4ED3-9B1D-FFE72B4B5128}">
   <ds:schemaRefs>
     <ds:schemaRef ds:uri="http://schemas.officeatwork.com/MasterProperties"/>
@@ -10814,42 +10844,18 @@
 </ds:datastoreItem>
 </file>
 
-<file path=customXml/itemProps5.xml><?xml version="1.0" encoding="utf-8"?>
-<ds:datastoreItem xmlns:ds="http://schemas.openxmlformats.org/officeDocument/2006/customXml" ds:itemID="{C9EF7656-0210-462C-829B-A9AFE99E1459}">
+<file path=customXml/itemProps8.xml><?xml version="1.0" encoding="utf-8"?>
+<ds:datastoreItem xmlns:ds="http://schemas.openxmlformats.org/officeDocument/2006/customXml" ds:itemID="{3A95B1E0-396B-4AF0-AA0F-AE7361EFEFB3}">
   <ds:schemaRefs>
-    <ds:schemaRef ds:uri="http://schemas.officeatwork.com/CustomXMLPart"/>
+    <ds:schemaRef ds:uri="http://schemas.microsoft.com/sharepoint/v3/contenttype/forms"/>
   </ds:schemaRefs>
 </ds:datastoreItem>
 </file>
 
-<file path=customXml/itemProps6.xml><?xml version="1.0" encoding="utf-8"?>
-<ds:datastoreItem xmlns:ds="http://schemas.openxmlformats.org/officeDocument/2006/customXml" ds:itemID="{266ABE55-E049-409F-9CBD-15A8924B0F65}">
-  <ds:schemaRefs>
-    <ds:schemaRef ds:uri="http://schemas.officeatwork.com/Media"/>
-  </ds:schemaRefs>
-</ds:datastoreItem>
-</file>
-
-<file path=customXml/itemProps7.xml><?xml version="1.0" encoding="utf-8"?>
-<ds:datastoreItem xmlns:ds="http://schemas.openxmlformats.org/officeDocument/2006/customXml" ds:itemID="{8FCB45A7-61AD-4136-9AB4-514A565B6104}">
-  <ds:schemaRefs>
-    <ds:schemaRef ds:uri="http://schemas.openxmlformats.org/officeDocument/2006/bibliography"/>
-  </ds:schemaRefs>
-</ds:datastoreItem>
-</file>
-
-<file path=customXml/itemProps8.xml><?xml version="1.0" encoding="utf-8"?>
+<file path=customXml/itemProps9.xml><?xml version="1.0" encoding="utf-8"?>
 <ds:datastoreItem xmlns:ds="http://schemas.openxmlformats.org/officeDocument/2006/customXml" ds:itemID="{DF20F474-602E-4888-AD09-7D578490F71F}">
   <ds:schemaRefs>
     <ds:schemaRef ds:uri="http://schemas.officeatwork.com/Formulas"/>
   </ds:schemaRefs>
 </ds:datastoreItem>
-</file>
-
-<file path=customXml/itemProps9.xml><?xml version="1.0" encoding="utf-8"?>
-<ds:datastoreItem xmlns:ds="http://schemas.openxmlformats.org/officeDocument/2006/customXml" ds:itemID="{3A95B1E0-396B-4AF0-AA0F-AE7361EFEFB3}">
-  <ds:schemaRefs>
-    <ds:schemaRef ds:uri="http://schemas.microsoft.com/sharepoint/v3/contenttype/forms"/>
-  </ds:schemaRefs>
-</ds:datastoreItem>
 </file>
</xml_diff>